<commit_message>
Slides 2, 3 added to the presentation
</commit_message>
<xml_diff>
--- a/docs/FitForm_Presentation_Script.docx
+++ b/docs/FitForm_Presentation_Script.docx
@@ -21,6 +21,7 @@
           <w:rFonts w:ascii="Bookman Old Style" w:hAnsi="Bookman Old Style"/>
           <w:b/>
           <w:bCs/>
+          <w:noProof/>
           <w:sz w:val="20"/>
           <w:szCs w:val="20"/>
           <w:lang w:val="en-CA"/>
@@ -98,21 +99,11 @@
           <w:szCs w:val="20"/>
           <w:lang w:val="en-CA"/>
         </w:rPr>
-        <w:t>Title Slide</w:t>
-      </w:r>
-      <w:r>
-        <w:rPr>
-          <w:rFonts w:ascii="Bookman Old Style" w:hAnsi="Bookman Old Style"/>
-          <w:b/>
-          <w:bCs/>
-          <w:sz w:val="20"/>
-          <w:szCs w:val="20"/>
-          <w:lang w:val="en-CA"/>
-        </w:rPr>
-        <w:t>:</w:t>
-      </w:r>
-      <w:r>
-        <w:rPr>
+        <w:t>Title Slide:</w:t>
+      </w:r>
+      <w:r>
+        <w:rPr>
+          <w:rFonts w:ascii="Bookman Old Style" w:hAnsi="Bookman Old Style"/>
           <w:noProof/>
           <w:sz w:val="20"/>
           <w:szCs w:val="20"/>
@@ -286,7 +277,7 @@
           <w:lang w:val="en-CA"/>
         </w:rPr>
         <w:drawing>
-          <wp:anchor distT="0" distB="0" distL="114300" distR="114300" simplePos="0" relativeHeight="251659264" behindDoc="0" locked="0" layoutInCell="1" allowOverlap="1" wp14:anchorId="11ECA1B3" wp14:editId="545D46D6">
+          <wp:anchor distT="0" distB="0" distL="114300" distR="114300" simplePos="0" relativeHeight="251659264" behindDoc="0" locked="0" layoutInCell="1" allowOverlap="1" wp14:anchorId="11ECA1B3" wp14:editId="30FA9BE9">
             <wp:simplePos x="0" y="0"/>
             <wp:positionH relativeFrom="column">
               <wp:posOffset>4015285</wp:posOffset>
@@ -362,18 +353,7 @@
           <w:szCs w:val="20"/>
           <w:lang w:val="en-CA"/>
         </w:rPr>
-        <w:t>Slide</w:t>
-      </w:r>
-      <w:r>
-        <w:rPr>
-          <w:rFonts w:ascii="Bookman Old Style" w:hAnsi="Bookman Old Style"/>
-          <w:b/>
-          <w:bCs/>
-          <w:sz w:val="20"/>
-          <w:szCs w:val="20"/>
-          <w:lang w:val="en-CA"/>
-        </w:rPr>
-        <w:t xml:space="preserve"> </w:t>
+        <w:t xml:space="preserve">Slide </w:t>
       </w:r>
       <w:r>
         <w:rPr>
@@ -406,18 +386,7 @@
           <w:szCs w:val="20"/>
           <w:lang w:val="en-CA"/>
         </w:rPr>
-        <w:t xml:space="preserve"> </w:t>
-      </w:r>
-      <w:r>
-        <w:rPr>
-          <w:rFonts w:ascii="Bookman Old Style" w:hAnsi="Bookman Old Style"/>
-          <w:b/>
-          <w:bCs/>
-          <w:sz w:val="20"/>
-          <w:szCs w:val="20"/>
-          <w:lang w:val="en-CA"/>
-        </w:rPr>
-        <w:t>Team Introduction</w:t>
+        <w:t xml:space="preserve"> Team Introduction</w:t>
       </w:r>
     </w:p>
     <w:p>
@@ -713,6 +682,8 @@
           <w:rFonts w:ascii="Bookman Old Style" w:hAnsi="Bookman Old Style"/>
           <w:b/>
           <w:bCs/>
+          <w:i/>
+          <w:iCs/>
           <w:sz w:val="20"/>
           <w:szCs w:val="20"/>
           <w:lang w:val="en-US"/>
@@ -725,6 +696,8 @@
           <w:rFonts w:ascii="Bookman Old Style" w:hAnsi="Bookman Old Style"/>
           <w:b/>
           <w:bCs/>
+          <w:i/>
+          <w:iCs/>
           <w:sz w:val="20"/>
           <w:szCs w:val="20"/>
           <w:lang w:val="en-US"/>
@@ -735,6 +708,8 @@
       <w:r>
         <w:rPr>
           <w:rFonts w:ascii="Bookman Old Style" w:hAnsi="Bookman Old Style"/>
+          <w:i/>
+          <w:iCs/>
           <w:sz w:val="20"/>
           <w:szCs w:val="20"/>
           <w:lang w:val="en-US"/>
@@ -903,6 +878,79 @@
           <w:szCs w:val="20"/>
           <w:lang w:val="en-CA"/>
         </w:rPr>
+        <w:drawing>
+          <wp:anchor distT="0" distB="0" distL="114300" distR="114300" simplePos="0" relativeHeight="251661312" behindDoc="0" locked="0" layoutInCell="1" allowOverlap="1" wp14:anchorId="4F0210C9" wp14:editId="3B284D70">
+            <wp:simplePos x="0" y="0"/>
+            <wp:positionH relativeFrom="column">
+              <wp:posOffset>4020185</wp:posOffset>
+            </wp:positionH>
+            <wp:positionV relativeFrom="paragraph">
+              <wp:posOffset>111760</wp:posOffset>
+            </wp:positionV>
+            <wp:extent cx="2106930" cy="1172845"/>
+            <wp:effectExtent l="0" t="0" r="7620" b="8255"/>
+            <wp:wrapThrough wrapText="bothSides">
+              <wp:wrapPolygon edited="0">
+                <wp:start x="0" y="0"/>
+                <wp:lineTo x="0" y="21401"/>
+                <wp:lineTo x="21483" y="21401"/>
+                <wp:lineTo x="21483" y="0"/>
+                <wp:lineTo x="0" y="0"/>
+              </wp:wrapPolygon>
+            </wp:wrapThrough>
+            <wp:docPr id="13064374" name="Рисунок 1" descr="Изображение выглядит как текст, снимок экрана, графический дизайн, мультфильм&#10;&#10;Автоматически созданное описание"/>
+            <wp:cNvGraphicFramePr>
+              <a:graphicFrameLocks xmlns:a="http://schemas.openxmlformats.org/drawingml/2006/main" noChangeAspect="1"/>
+            </wp:cNvGraphicFramePr>
+            <a:graphic xmlns:a="http://schemas.openxmlformats.org/drawingml/2006/main">
+              <a:graphicData uri="http://schemas.openxmlformats.org/drawingml/2006/picture">
+                <pic:pic xmlns:pic="http://schemas.openxmlformats.org/drawingml/2006/picture">
+                  <pic:nvPicPr>
+                    <pic:cNvPr id="13064374" name="Рисунок 1" descr="Изображение выглядит как текст, снимок экрана, графический дизайн, мультфильм&#10;&#10;Автоматически созданное описание"/>
+                    <pic:cNvPicPr/>
+                  </pic:nvPicPr>
+                  <pic:blipFill>
+                    <a:blip r:embed="rId7" cstate="print">
+                      <a:extLst>
+                        <a:ext uri="{28A0092B-C50C-407E-A947-70E740481C1C}">
+                          <a14:useLocalDpi xmlns:a14="http://schemas.microsoft.com/office/drawing/2010/main" val="0"/>
+                        </a:ext>
+                      </a:extLst>
+                    </a:blip>
+                    <a:stretch>
+                      <a:fillRect/>
+                    </a:stretch>
+                  </pic:blipFill>
+                  <pic:spPr>
+                    <a:xfrm>
+                      <a:off x="0" y="0"/>
+                      <a:ext cx="2106930" cy="1172845"/>
+                    </a:xfrm>
+                    <a:prstGeom prst="rect">
+                      <a:avLst/>
+                    </a:prstGeom>
+                  </pic:spPr>
+                </pic:pic>
+              </a:graphicData>
+            </a:graphic>
+            <wp14:sizeRelH relativeFrom="margin">
+              <wp14:pctWidth>0</wp14:pctWidth>
+            </wp14:sizeRelH>
+            <wp14:sizeRelV relativeFrom="margin">
+              <wp14:pctHeight>0</wp14:pctHeight>
+            </wp14:sizeRelV>
+          </wp:anchor>
+        </w:drawing>
+      </w:r>
+      <w:r>
+        <w:rPr>
+          <w:rFonts w:ascii="Bookman Old Style" w:hAnsi="Bookman Old Style"/>
+          <w:b/>
+          <w:bCs/>
+          <w:sz w:val="20"/>
+          <w:szCs w:val="20"/>
+          <w:lang w:val="en-CA"/>
+        </w:rPr>
         <w:t xml:space="preserve">Slide </w:t>
       </w:r>
       <w:r>
@@ -938,6 +986,156 @@
         </w:rPr>
         <w:t xml:space="preserve"> Introduction</w:t>
       </w:r>
+      <w:r>
+        <w:rPr>
+          <w:rFonts w:ascii="Bookman Old Style" w:hAnsi="Bookman Old Style"/>
+          <w:noProof/>
+          <w:sz w:val="20"/>
+          <w:szCs w:val="20"/>
+          <w:lang w:val="en-CA"/>
+        </w:rPr>
+        <w:t xml:space="preserve"> </w:t>
+      </w:r>
+    </w:p>
+    <w:p>
+      <w:pPr>
+        <w:spacing w:after="0" w:line="240" w:lineRule="auto"/>
+        <w:ind w:firstLine="425"/>
+        <w:rPr>
+          <w:rFonts w:ascii="Bookman Old Style" w:hAnsi="Bookman Old Style"/>
+          <w:sz w:val="20"/>
+          <w:szCs w:val="20"/>
+          <w:lang w:val="en-CA"/>
+        </w:rPr>
+      </w:pPr>
+    </w:p>
+    <w:p>
+      <w:pPr>
+        <w:spacing w:after="0" w:line="240" w:lineRule="auto"/>
+        <w:ind w:firstLine="425"/>
+        <w:rPr>
+          <w:rFonts w:ascii="Bookman Old Style" w:hAnsi="Bookman Old Style"/>
+          <w:sz w:val="20"/>
+          <w:szCs w:val="20"/>
+          <w:lang w:val="en-CA"/>
+        </w:rPr>
+      </w:pPr>
+      <w:r>
+        <w:rPr>
+          <w:rFonts w:ascii="Bookman Old Style" w:hAnsi="Bookman Old Style"/>
+          <w:b/>
+          <w:bCs/>
+          <w:i/>
+          <w:iCs/>
+          <w:sz w:val="20"/>
+          <w:szCs w:val="20"/>
+          <w:lang w:val="en-CA"/>
+        </w:rPr>
+        <w:t>Purpose:</w:t>
+      </w:r>
+      <w:r>
+        <w:rPr>
+          <w:rFonts w:ascii="Bookman Old Style" w:hAnsi="Bookman Old Style"/>
+          <w:sz w:val="20"/>
+          <w:szCs w:val="20"/>
+          <w:lang w:val="en-CA"/>
+        </w:rPr>
+        <w:t xml:space="preserve"> Our web app is here to help you stay motivated, guide you with expert advice, and support your fitness journey. We provide personalized and practical nutritional tips to make sure you get the best results for your health goals. Think of it as your friendly fitness coach that’s always available to help you improve and stay on track.</w:t>
+      </w:r>
+    </w:p>
+    <w:p>
+      <w:pPr>
+        <w:spacing w:after="0" w:line="240" w:lineRule="auto"/>
+        <w:ind w:firstLine="425"/>
+        <w:rPr>
+          <w:rFonts w:ascii="Bookman Old Style" w:hAnsi="Bookman Old Style"/>
+          <w:sz w:val="20"/>
+          <w:szCs w:val="20"/>
+          <w:lang w:val="en-CA"/>
+        </w:rPr>
+      </w:pPr>
+    </w:p>
+    <w:p>
+      <w:pPr>
+        <w:spacing w:after="0" w:line="240" w:lineRule="auto"/>
+        <w:ind w:firstLine="425"/>
+        <w:rPr>
+          <w:rFonts w:ascii="Bookman Old Style" w:hAnsi="Bookman Old Style"/>
+          <w:sz w:val="20"/>
+          <w:szCs w:val="20"/>
+          <w:lang w:val="en-CA"/>
+        </w:rPr>
+      </w:pPr>
+      <w:r>
+        <w:rPr>
+          <w:rFonts w:ascii="Bookman Old Style" w:hAnsi="Bookman Old Style"/>
+          <w:b/>
+          <w:bCs/>
+          <w:i/>
+          <w:iCs/>
+          <w:sz w:val="20"/>
+          <w:szCs w:val="20"/>
+          <w:lang w:val="en-CA"/>
+        </w:rPr>
+        <w:t>Goal:</w:t>
+      </w:r>
+      <w:r>
+        <w:rPr>
+          <w:rFonts w:ascii="Bookman Old Style" w:hAnsi="Bookman Old Style"/>
+          <w:sz w:val="20"/>
+          <w:szCs w:val="20"/>
+          <w:lang w:val="en-CA"/>
+        </w:rPr>
+        <w:t xml:space="preserve"> We’ve created this app to fill an important need in the fitness world. It’s designed to give you spot-on, customized nutritional advice based on your personal details like weight, height, age, activity level, and fitness goals. This tailored approach means you get advice that fits your unique needs, making it a must-have tool for anyone serious about getting fit and staying healthy.</w:t>
+      </w:r>
+    </w:p>
+    <w:p>
+      <w:pPr>
+        <w:spacing w:after="0" w:line="240" w:lineRule="auto"/>
+        <w:ind w:firstLine="425"/>
+        <w:rPr>
+          <w:rFonts w:ascii="Bookman Old Style" w:hAnsi="Bookman Old Style"/>
+          <w:sz w:val="20"/>
+          <w:szCs w:val="20"/>
+          <w:lang w:val="en-CA"/>
+        </w:rPr>
+      </w:pPr>
+    </w:p>
+    <w:p>
+      <w:pPr>
+        <w:spacing w:after="0" w:line="240" w:lineRule="auto"/>
+        <w:ind w:firstLine="425"/>
+        <w:rPr>
+          <w:rFonts w:ascii="Bookman Old Style" w:hAnsi="Bookman Old Style"/>
+          <w:sz w:val="20"/>
+          <w:szCs w:val="20"/>
+          <w:lang w:val="en-CA"/>
+        </w:rPr>
+      </w:pPr>
+    </w:p>
+    <w:p>
+      <w:pPr>
+        <w:spacing w:after="0" w:line="240" w:lineRule="auto"/>
+        <w:ind w:firstLine="425"/>
+        <w:rPr>
+          <w:rFonts w:ascii="Bookman Old Style" w:hAnsi="Bookman Old Style"/>
+          <w:sz w:val="20"/>
+          <w:szCs w:val="20"/>
+          <w:lang w:val="en-CA"/>
+        </w:rPr>
+      </w:pPr>
+    </w:p>
+    <w:p>
+      <w:pPr>
+        <w:spacing w:after="0" w:line="240" w:lineRule="auto"/>
+        <w:ind w:firstLine="425"/>
+        <w:rPr>
+          <w:rFonts w:ascii="Bookman Old Style" w:hAnsi="Bookman Old Style"/>
+          <w:sz w:val="20"/>
+          <w:szCs w:val="20"/>
+          <w:lang w:val="en-CA"/>
+        </w:rPr>
+      </w:pPr>
     </w:p>
     <w:p>
       <w:pPr>
@@ -994,6 +1192,7 @@
           <w:szCs w:val="20"/>
           <w:lang w:val="en-CA"/>
         </w:rPr>
+        <w:lastRenderedPageBreak/>
         <w:t>-------------------------------------------------------------------------------------------------------------</w:t>
       </w:r>
     </w:p>
@@ -1025,49 +1224,379 @@
       <w:r>
         <w:rPr>
           <w:rFonts w:ascii="Bookman Old Style" w:hAnsi="Bookman Old Style"/>
-          <w:b/>
-          <w:bCs/>
-          <w:sz w:val="20"/>
-          <w:szCs w:val="20"/>
-          <w:lang w:val="en-CA"/>
-        </w:rPr>
-        <w:t xml:space="preserve">Slide </w:t>
-      </w:r>
-      <w:r>
-        <w:rPr>
-          <w:rFonts w:ascii="Bookman Old Style" w:hAnsi="Bookman Old Style"/>
-          <w:b/>
-          <w:bCs/>
-          <w:sz w:val="20"/>
-          <w:szCs w:val="20"/>
-          <w:lang w:val="en-CA"/>
-        </w:rPr>
-        <w:t>3</w:t>
-      </w:r>
-      <w:r>
-        <w:rPr>
-          <w:rFonts w:ascii="Bookman Old Style" w:hAnsi="Bookman Old Style"/>
-          <w:b/>
-          <w:bCs/>
-          <w:sz w:val="20"/>
-          <w:szCs w:val="20"/>
-          <w:lang w:val="en-CA"/>
+          <w:sz w:val="20"/>
+          <w:szCs w:val="20"/>
+          <w:lang w:val="en-CA"/>
+        </w:rPr>
+        <w:drawing>
+          <wp:anchor distT="0" distB="0" distL="114300" distR="114300" simplePos="0" relativeHeight="251662336" behindDoc="0" locked="0" layoutInCell="1" allowOverlap="1" wp14:anchorId="6DA682E8" wp14:editId="44EA1E4B">
+            <wp:simplePos x="0" y="0"/>
+            <wp:positionH relativeFrom="column">
+              <wp:posOffset>3878880</wp:posOffset>
+            </wp:positionH>
+            <wp:positionV relativeFrom="paragraph">
+              <wp:posOffset>136489</wp:posOffset>
+            </wp:positionV>
+            <wp:extent cx="2230755" cy="1259205"/>
+            <wp:effectExtent l="0" t="0" r="0" b="0"/>
+            <wp:wrapThrough wrapText="bothSides">
+              <wp:wrapPolygon edited="0">
+                <wp:start x="0" y="0"/>
+                <wp:lineTo x="0" y="21241"/>
+                <wp:lineTo x="21397" y="21241"/>
+                <wp:lineTo x="21397" y="0"/>
+                <wp:lineTo x="0" y="0"/>
+              </wp:wrapPolygon>
+            </wp:wrapThrough>
+            <wp:docPr id="1232773515" name="Рисунок 1" descr="Изображение выглядит как текст, снимок экрана, логотип, Шрифт&#10;&#10;Автоматически созданное описание"/>
+            <wp:cNvGraphicFramePr>
+              <a:graphicFrameLocks xmlns:a="http://schemas.openxmlformats.org/drawingml/2006/main" noChangeAspect="1"/>
+            </wp:cNvGraphicFramePr>
+            <a:graphic xmlns:a="http://schemas.openxmlformats.org/drawingml/2006/main">
+              <a:graphicData uri="http://schemas.openxmlformats.org/drawingml/2006/picture">
+                <pic:pic xmlns:pic="http://schemas.openxmlformats.org/drawingml/2006/picture">
+                  <pic:nvPicPr>
+                    <pic:cNvPr id="1232773515" name="Рисунок 1" descr="Изображение выглядит как текст, снимок экрана, логотип, Шрифт&#10;&#10;Автоматически созданное описание"/>
+                    <pic:cNvPicPr/>
+                  </pic:nvPicPr>
+                  <pic:blipFill>
+                    <a:blip r:embed="rId8" cstate="print">
+                      <a:extLst>
+                        <a:ext uri="{28A0092B-C50C-407E-A947-70E740481C1C}">
+                          <a14:useLocalDpi xmlns:a14="http://schemas.microsoft.com/office/drawing/2010/main" val="0"/>
+                        </a:ext>
+                      </a:extLst>
+                    </a:blip>
+                    <a:stretch>
+                      <a:fillRect/>
+                    </a:stretch>
+                  </pic:blipFill>
+                  <pic:spPr>
+                    <a:xfrm>
+                      <a:off x="0" y="0"/>
+                      <a:ext cx="2230755" cy="1259205"/>
+                    </a:xfrm>
+                    <a:prstGeom prst="rect">
+                      <a:avLst/>
+                    </a:prstGeom>
+                  </pic:spPr>
+                </pic:pic>
+              </a:graphicData>
+            </a:graphic>
+            <wp14:sizeRelH relativeFrom="margin">
+              <wp14:pctWidth>0</wp14:pctWidth>
+            </wp14:sizeRelH>
+            <wp14:sizeRelV relativeFrom="margin">
+              <wp14:pctHeight>0</wp14:pctHeight>
+            </wp14:sizeRelV>
+          </wp:anchor>
+        </w:drawing>
+      </w:r>
+      <w:r>
+        <w:rPr>
+          <w:rFonts w:ascii="Bookman Old Style" w:hAnsi="Bookman Old Style"/>
+          <w:b/>
+          <w:bCs/>
+          <w:sz w:val="20"/>
+          <w:szCs w:val="20"/>
+          <w:lang w:val="en-CA"/>
+        </w:rPr>
+        <w:t>Slide 3:</w:t>
+      </w:r>
+      <w:r>
+        <w:rPr>
+          <w:rFonts w:ascii="Bookman Old Style" w:hAnsi="Bookman Old Style"/>
+          <w:sz w:val="20"/>
+          <w:szCs w:val="20"/>
+          <w:lang w:val="en-CA"/>
+        </w:rPr>
+        <w:t xml:space="preserve"> </w:t>
+      </w:r>
+      <w:r>
+        <w:rPr>
+          <w:rFonts w:ascii="Bookman Old Style" w:hAnsi="Bookman Old Style"/>
+          <w:b/>
+          <w:bCs/>
+          <w:sz w:val="20"/>
+          <w:szCs w:val="20"/>
+          <w:lang w:val="en-CA"/>
+        </w:rPr>
+        <w:t>Project Description</w:t>
+      </w:r>
+    </w:p>
+    <w:p>
+      <w:pPr>
+        <w:spacing w:after="0" w:line="240" w:lineRule="auto"/>
+        <w:ind w:firstLine="425"/>
+        <w:rPr>
+          <w:rFonts w:ascii="Bookman Old Style" w:hAnsi="Bookman Old Style"/>
+          <w:sz w:val="20"/>
+          <w:szCs w:val="20"/>
+          <w:lang w:val="en-CA"/>
+        </w:rPr>
+      </w:pPr>
+    </w:p>
+    <w:p>
+      <w:pPr>
+        <w:pStyle w:val="ac"/>
+        <w:spacing w:before="0" w:beforeAutospacing="0" w:after="0" w:afterAutospacing="0"/>
+        <w:rPr>
+          <w:rFonts w:ascii="Bookman Old Style" w:hAnsi="Bookman Old Style"/>
+          <w:sz w:val="20"/>
+          <w:szCs w:val="20"/>
+        </w:rPr>
+      </w:pPr>
+      <w:proofErr w:type="spellStart"/>
+      <w:r>
+        <w:rPr>
+          <w:rStyle w:val="ad"/>
+          <w:rFonts w:ascii="Bookman Old Style" w:eastAsiaTheme="majorEastAsia" w:hAnsi="Bookman Old Style"/>
+          <w:sz w:val="20"/>
+          <w:szCs w:val="20"/>
+        </w:rPr>
+        <w:t>Features</w:t>
+      </w:r>
+      <w:proofErr w:type="spellEnd"/>
+      <w:r>
+        <w:rPr>
+          <w:rStyle w:val="ad"/>
+          <w:rFonts w:ascii="Bookman Old Style" w:eastAsiaTheme="majorEastAsia" w:hAnsi="Bookman Old Style"/>
+          <w:sz w:val="20"/>
+          <w:szCs w:val="20"/>
         </w:rPr>
         <w:t>:</w:t>
       </w:r>
-      <w:r>
+    </w:p>
+    <w:p>
+      <w:pPr>
+        <w:pStyle w:val="ac"/>
+        <w:numPr>
+          <w:ilvl w:val="0"/>
+          <w:numId w:val="2"/>
+        </w:numPr>
+        <w:spacing w:before="0" w:beforeAutospacing="0" w:after="0" w:afterAutospacing="0"/>
+        <w:rPr>
+          <w:rFonts w:ascii="Bookman Old Style" w:hAnsi="Bookman Old Style"/>
+          <w:sz w:val="20"/>
+          <w:szCs w:val="20"/>
+          <w:lang w:val="en-CA"/>
+        </w:rPr>
+      </w:pPr>
+      <w:r>
+        <w:rPr>
+          <w:rStyle w:val="ad"/>
+          <w:rFonts w:ascii="Bookman Old Style" w:eastAsiaTheme="majorEastAsia" w:hAnsi="Bookman Old Style"/>
+          <w:sz w:val="20"/>
+          <w:szCs w:val="20"/>
+          <w:lang w:val="en-CA"/>
+        </w:rPr>
+        <w:t>Caloric &amp; Macro Nutritional Calculator:</w:t>
+      </w:r>
+      <w:r>
+        <w:rPr>
+          <w:rFonts w:ascii="Bookman Old Style" w:hAnsi="Bookman Old Style"/>
+          <w:sz w:val="20"/>
+          <w:szCs w:val="20"/>
+          <w:lang w:val="en-CA"/>
+        </w:rPr>
+        <w:t xml:space="preserve"> This tool helps you get the right </w:t>
+      </w:r>
+      <w:proofErr w:type="gramStart"/>
+      <w:r>
+        <w:rPr>
+          <w:rFonts w:ascii="Bookman Old Style" w:hAnsi="Bookman Old Style"/>
+          <w:sz w:val="20"/>
+          <w:szCs w:val="20"/>
+          <w:lang w:val="en-CA"/>
+        </w:rPr>
+        <w:t>amount</w:t>
+      </w:r>
+      <w:proofErr w:type="gramEnd"/>
+      <w:r>
+        <w:rPr>
+          <w:rFonts w:ascii="Bookman Old Style" w:hAnsi="Bookman Old Style"/>
+          <w:sz w:val="20"/>
+          <w:szCs w:val="20"/>
+          <w:lang w:val="en-CA"/>
+        </w:rPr>
+        <w:t xml:space="preserve"> of calories and nutrients based on your personal needs. Just enter your weight, height, age, activity level, and fitness goals, and it will give you a customized plan to achieve your objectives.</w:t>
+      </w:r>
+    </w:p>
+    <w:p>
+      <w:pPr>
+        <w:pStyle w:val="ac"/>
+        <w:numPr>
+          <w:ilvl w:val="0"/>
+          <w:numId w:val="2"/>
+        </w:numPr>
+        <w:spacing w:before="0" w:beforeAutospacing="0" w:after="0" w:afterAutospacing="0"/>
+        <w:rPr>
+          <w:rFonts w:ascii="Bookman Old Style" w:hAnsi="Bookman Old Style"/>
+          <w:sz w:val="20"/>
+          <w:szCs w:val="20"/>
+          <w:lang w:val="en-CA"/>
+        </w:rPr>
+      </w:pPr>
+      <w:r>
+        <w:rPr>
+          <w:rStyle w:val="ad"/>
+          <w:rFonts w:ascii="Bookman Old Style" w:eastAsiaTheme="majorEastAsia" w:hAnsi="Bookman Old Style"/>
+          <w:sz w:val="20"/>
+          <w:szCs w:val="20"/>
+          <w:lang w:val="en-CA"/>
+        </w:rPr>
+        <w:t>Easy Input:</w:t>
+      </w:r>
+      <w:r>
+        <w:rPr>
+          <w:rFonts w:ascii="Bookman Old Style" w:hAnsi="Bookman Old Style"/>
+          <w:sz w:val="20"/>
+          <w:szCs w:val="20"/>
+          <w:lang w:val="en-CA"/>
+        </w:rPr>
+        <w:t xml:space="preserve"> Simply fill in your details, and our app will take care of the rest, showing you exactly how many calories and what kind of nutrients you need to reach your goals.</w:t>
+      </w:r>
+    </w:p>
+    <w:p>
+      <w:pPr>
+        <w:pStyle w:val="ac"/>
+        <w:spacing w:before="0" w:beforeAutospacing="0" w:after="0" w:afterAutospacing="0"/>
+        <w:rPr>
+          <w:rFonts w:ascii="Bookman Old Style" w:hAnsi="Bookman Old Style"/>
+          <w:sz w:val="20"/>
+          <w:szCs w:val="20"/>
+        </w:rPr>
+      </w:pPr>
+      <w:proofErr w:type="spellStart"/>
+      <w:r>
+        <w:rPr>
+          <w:rStyle w:val="ad"/>
+          <w:rFonts w:ascii="Bookman Old Style" w:eastAsiaTheme="majorEastAsia" w:hAnsi="Bookman Old Style"/>
+          <w:sz w:val="20"/>
+          <w:szCs w:val="20"/>
+        </w:rPr>
+        <w:t>Optional</w:t>
+      </w:r>
+      <w:proofErr w:type="spellEnd"/>
+      <w:r>
+        <w:rPr>
+          <w:rStyle w:val="ad"/>
+          <w:rFonts w:ascii="Bookman Old Style" w:eastAsiaTheme="majorEastAsia" w:hAnsi="Bookman Old Style"/>
+          <w:sz w:val="20"/>
+          <w:szCs w:val="20"/>
+        </w:rPr>
         <w:t xml:space="preserve"> </w:t>
       </w:r>
-      <w:r>
-        <w:rPr>
-          <w:rFonts w:ascii="Bookman Old Style" w:hAnsi="Bookman Old Style"/>
-          <w:b/>
-          <w:bCs/>
-          <w:sz w:val="20"/>
-          <w:szCs w:val="20"/>
-          <w:lang w:val="en-CA"/>
-        </w:rPr>
-        <w:t>Project Description</w:t>
+      <w:proofErr w:type="spellStart"/>
+      <w:r>
+        <w:rPr>
+          <w:rStyle w:val="ad"/>
+          <w:rFonts w:ascii="Bookman Old Style" w:eastAsiaTheme="majorEastAsia" w:hAnsi="Bookman Old Style"/>
+          <w:sz w:val="20"/>
+          <w:szCs w:val="20"/>
+        </w:rPr>
+        <w:t>Features</w:t>
+      </w:r>
+      <w:proofErr w:type="spellEnd"/>
+      <w:r>
+        <w:rPr>
+          <w:rStyle w:val="ad"/>
+          <w:rFonts w:ascii="Bookman Old Style" w:eastAsiaTheme="majorEastAsia" w:hAnsi="Bookman Old Style"/>
+          <w:sz w:val="20"/>
+          <w:szCs w:val="20"/>
+        </w:rPr>
+        <w:t>:</w:t>
+      </w:r>
+    </w:p>
+    <w:p>
+      <w:pPr>
+        <w:pStyle w:val="ac"/>
+        <w:numPr>
+          <w:ilvl w:val="0"/>
+          <w:numId w:val="3"/>
+        </w:numPr>
+        <w:spacing w:before="0" w:beforeAutospacing="0" w:after="0" w:afterAutospacing="0"/>
+        <w:rPr>
+          <w:rFonts w:ascii="Bookman Old Style" w:hAnsi="Bookman Old Style"/>
+          <w:sz w:val="20"/>
+          <w:szCs w:val="20"/>
+          <w:lang w:val="en-CA"/>
+        </w:rPr>
+      </w:pPr>
+      <w:r>
+        <w:rPr>
+          <w:rStyle w:val="ad"/>
+          <w:rFonts w:ascii="Bookman Old Style" w:eastAsiaTheme="majorEastAsia" w:hAnsi="Bookman Old Style"/>
+          <w:sz w:val="20"/>
+          <w:szCs w:val="20"/>
+          <w:lang w:val="en-CA"/>
+        </w:rPr>
+        <w:t>User Accounts:</w:t>
+      </w:r>
+      <w:r>
+        <w:rPr>
+          <w:rFonts w:ascii="Bookman Old Style" w:hAnsi="Bookman Old Style"/>
+          <w:sz w:val="20"/>
+          <w:szCs w:val="20"/>
+          <w:lang w:val="en-CA"/>
+        </w:rPr>
+        <w:t xml:space="preserve"> Create an account to track your progress over time. This way, you can see how you’re doing and stay motivated.</w:t>
+      </w:r>
+    </w:p>
+    <w:p>
+      <w:pPr>
+        <w:pStyle w:val="ac"/>
+        <w:numPr>
+          <w:ilvl w:val="0"/>
+          <w:numId w:val="3"/>
+        </w:numPr>
+        <w:spacing w:before="0" w:beforeAutospacing="0" w:after="0" w:afterAutospacing="0"/>
+        <w:rPr>
+          <w:rFonts w:ascii="Bookman Old Style" w:hAnsi="Bookman Old Style"/>
+          <w:sz w:val="20"/>
+          <w:szCs w:val="20"/>
+          <w:lang w:val="en-CA"/>
+        </w:rPr>
+      </w:pPr>
+      <w:r>
+        <w:rPr>
+          <w:rStyle w:val="ad"/>
+          <w:rFonts w:ascii="Bookman Old Style" w:eastAsiaTheme="majorEastAsia" w:hAnsi="Bookman Old Style"/>
+          <w:sz w:val="20"/>
+          <w:szCs w:val="20"/>
+          <w:lang w:val="en-CA"/>
+        </w:rPr>
+        <w:t>Progress Tracking:</w:t>
+      </w:r>
+      <w:r>
+        <w:rPr>
+          <w:rFonts w:ascii="Bookman Old Style" w:hAnsi="Bookman Old Style"/>
+          <w:sz w:val="20"/>
+          <w:szCs w:val="20"/>
+          <w:lang w:val="en-CA"/>
+        </w:rPr>
+        <w:t xml:space="preserve"> Monitor your achievements and improvements with our progress tracking feature, making it easier to stay on top of your fitness journey.</w:t>
+      </w:r>
+    </w:p>
+    <w:p>
+      <w:pPr>
+        <w:pStyle w:val="ac"/>
+        <w:spacing w:before="0" w:beforeAutospacing="0" w:after="0" w:afterAutospacing="0"/>
+        <w:rPr>
+          <w:rFonts w:ascii="Bookman Old Style" w:hAnsi="Bookman Old Style"/>
+          <w:sz w:val="20"/>
+          <w:szCs w:val="20"/>
+          <w:lang w:val="en-CA"/>
+        </w:rPr>
+      </w:pPr>
+      <w:r>
+        <w:rPr>
+          <w:rFonts w:ascii="Bookman Old Style" w:hAnsi="Bookman Old Style"/>
+          <w:sz w:val="20"/>
+          <w:szCs w:val="20"/>
+          <w:lang w:val="en-CA"/>
+        </w:rPr>
+        <w:t>This project is all about making it easier for you to get personalized fitness advice and keep track of your progress in a user-friendly way.</w:t>
       </w:r>
     </w:p>
     <w:p>
@@ -1148,29 +1677,7 @@
           <w:szCs w:val="20"/>
           <w:lang w:val="en-CA"/>
         </w:rPr>
-        <w:t xml:space="preserve">Slide </w:t>
-      </w:r>
-      <w:r>
-        <w:rPr>
-          <w:rFonts w:ascii="Bookman Old Style" w:hAnsi="Bookman Old Style"/>
-          <w:b/>
-          <w:bCs/>
-          <w:sz w:val="20"/>
-          <w:szCs w:val="20"/>
-          <w:lang w:val="en-CA"/>
-        </w:rPr>
-        <w:t xml:space="preserve">4: </w:t>
-      </w:r>
-      <w:r>
-        <w:rPr>
-          <w:rFonts w:ascii="Bookman Old Style" w:hAnsi="Bookman Old Style"/>
-          <w:b/>
-          <w:bCs/>
-          <w:sz w:val="20"/>
-          <w:szCs w:val="20"/>
-          <w:lang w:val="en-CA"/>
-        </w:rPr>
-        <w:t>Project Business Case</w:t>
+        <w:t>Slide 4: Project Business Case</w:t>
       </w:r>
     </w:p>
     <w:p>
@@ -1253,29 +1760,7 @@
           <w:szCs w:val="20"/>
           <w:lang w:val="en-CA"/>
         </w:rPr>
-        <w:t>Slide</w:t>
-      </w:r>
-      <w:r>
-        <w:rPr>
-          <w:rFonts w:ascii="Bookman Old Style" w:hAnsi="Bookman Old Style"/>
-          <w:b/>
-          <w:bCs/>
-          <w:sz w:val="20"/>
-          <w:szCs w:val="20"/>
-          <w:lang w:val="en-CA"/>
-        </w:rPr>
-        <w:t xml:space="preserve"> 5</w:t>
-      </w:r>
-      <w:r>
-        <w:rPr>
-          <w:rFonts w:ascii="Bookman Old Style" w:hAnsi="Bookman Old Style"/>
-          <w:b/>
-          <w:bCs/>
-          <w:sz w:val="20"/>
-          <w:szCs w:val="20"/>
-          <w:lang w:val="en-CA"/>
-        </w:rPr>
-        <w:t>: Consumer Demand</w:t>
+        <w:t>Slide 5: Consumer Demand</w:t>
       </w:r>
     </w:p>
     <w:p>
@@ -1346,29 +1831,7 @@
           <w:szCs w:val="20"/>
           <w:lang w:val="en-CA"/>
         </w:rPr>
-        <w:t xml:space="preserve">Slide </w:t>
-      </w:r>
-      <w:r>
-        <w:rPr>
-          <w:rFonts w:ascii="Bookman Old Style" w:hAnsi="Bookman Old Style"/>
-          <w:b/>
-          <w:bCs/>
-          <w:sz w:val="20"/>
-          <w:szCs w:val="20"/>
-          <w:lang w:val="en-CA"/>
-        </w:rPr>
-        <w:t>6</w:t>
-      </w:r>
-      <w:r>
-        <w:rPr>
-          <w:rFonts w:ascii="Bookman Old Style" w:hAnsi="Bookman Old Style"/>
-          <w:b/>
-          <w:bCs/>
-          <w:sz w:val="20"/>
-          <w:szCs w:val="20"/>
-          <w:lang w:val="en-CA"/>
-        </w:rPr>
-        <w:t>: Target Audience</w:t>
+        <w:t>Slide 6: Target Audience</w:t>
       </w:r>
     </w:p>
     <w:p>
@@ -1439,29 +1902,7 @@
           <w:szCs w:val="20"/>
           <w:lang w:val="en-CA"/>
         </w:rPr>
-        <w:t xml:space="preserve">Slide </w:t>
-      </w:r>
-      <w:r>
-        <w:rPr>
-          <w:rFonts w:ascii="Bookman Old Style" w:hAnsi="Bookman Old Style"/>
-          <w:b/>
-          <w:bCs/>
-          <w:sz w:val="20"/>
-          <w:szCs w:val="20"/>
-          <w:lang w:val="en-CA"/>
-        </w:rPr>
-        <w:t>7</w:t>
-      </w:r>
-      <w:r>
-        <w:rPr>
-          <w:rFonts w:ascii="Bookman Old Style" w:hAnsi="Bookman Old Style"/>
-          <w:b/>
-          <w:bCs/>
-          <w:sz w:val="20"/>
-          <w:szCs w:val="20"/>
-          <w:lang w:val="en-CA"/>
-        </w:rPr>
-        <w:t>: Competitive Advantage</w:t>
+        <w:t>Slide 7: Competitive Advantage</w:t>
       </w:r>
     </w:p>
     <w:p>
@@ -1530,29 +1971,7 @@
           <w:szCs w:val="20"/>
           <w:lang w:val="en-CA"/>
         </w:rPr>
-        <w:t xml:space="preserve">Slide </w:t>
-      </w:r>
-      <w:r>
-        <w:rPr>
-          <w:rFonts w:ascii="Bookman Old Style" w:hAnsi="Bookman Old Style"/>
-          <w:b/>
-          <w:bCs/>
-          <w:sz w:val="20"/>
-          <w:szCs w:val="20"/>
-          <w:lang w:val="en-CA"/>
-        </w:rPr>
-        <w:t>8</w:t>
-      </w:r>
-      <w:r>
-        <w:rPr>
-          <w:rFonts w:ascii="Bookman Old Style" w:hAnsi="Bookman Old Style"/>
-          <w:b/>
-          <w:bCs/>
-          <w:sz w:val="20"/>
-          <w:szCs w:val="20"/>
-          <w:lang w:val="en-CA"/>
-        </w:rPr>
-        <w:t>: Monetization Strategy</w:t>
+        <w:t>Slide 8: Monetization Strategy</w:t>
       </w:r>
     </w:p>
     <w:p>
@@ -1593,12 +2012,13 @@
           <w:rFonts w:ascii="Bookman Old Style" w:hAnsi="Bookman Old Style"/>
           <w:b/>
           <w:bCs/>
+          <w:noProof/>
           <w:sz w:val="20"/>
           <w:szCs w:val="20"/>
           <w:lang w:val="en-CA"/>
         </w:rPr>
         <w:drawing>
-          <wp:anchor distT="0" distB="0" distL="114300" distR="114300" simplePos="0" relativeHeight="251660288" behindDoc="0" locked="0" layoutInCell="1" allowOverlap="1" wp14:anchorId="19FAB1BE" wp14:editId="46D14C6E">
+          <wp:anchor distT="0" distB="0" distL="114300" distR="114300" simplePos="0" relativeHeight="251660288" behindDoc="0" locked="0" layoutInCell="1" allowOverlap="1" wp14:anchorId="19FAB1BE" wp14:editId="76DDDA76">
             <wp:simplePos x="0" y="0"/>
             <wp:positionH relativeFrom="column">
               <wp:posOffset>4035839</wp:posOffset>
@@ -1629,7 +2049,7 @@
                     <pic:cNvPicPr/>
                   </pic:nvPicPr>
                   <pic:blipFill>
-                    <a:blip r:embed="rId7" cstate="print">
+                    <a:blip r:embed="rId9" cstate="print">
                       <a:extLst>
                         <a:ext uri="{28A0092B-C50C-407E-A947-70E740481C1C}">
                           <a14:useLocalDpi xmlns:a14="http://schemas.microsoft.com/office/drawing/2010/main" val="0"/>
@@ -1684,29 +2104,7 @@
           <w:szCs w:val="20"/>
           <w:lang w:val="en-CA"/>
         </w:rPr>
-        <w:t xml:space="preserve">Slide </w:t>
-      </w:r>
-      <w:r>
-        <w:rPr>
-          <w:rFonts w:ascii="Bookman Old Style" w:hAnsi="Bookman Old Style"/>
-          <w:b/>
-          <w:bCs/>
-          <w:sz w:val="20"/>
-          <w:szCs w:val="20"/>
-          <w:lang w:val="en-CA"/>
-        </w:rPr>
-        <w:t>9</w:t>
-      </w:r>
-      <w:r>
-        <w:rPr>
-          <w:rFonts w:ascii="Bookman Old Style" w:hAnsi="Bookman Old Style"/>
-          <w:b/>
-          <w:bCs/>
-          <w:sz w:val="20"/>
-          <w:szCs w:val="20"/>
-          <w:lang w:val="en-CA"/>
-        </w:rPr>
-        <w:t>: Demonstration</w:t>
+        <w:t>Slide 9: Demonstration</w:t>
       </w:r>
     </w:p>
     <w:p>
@@ -1774,25 +2172,7 @@
           <w:szCs w:val="20"/>
           <w:lang w:val="en-CA"/>
         </w:rPr>
-        <w:t xml:space="preserve">We going to show you how our tool works in real-time. We’ll start by inputting some sample data to see how it calculates caloric and macro nutritional recommendations. Next, </w:t>
-      </w:r>
-      <w:r>
-        <w:rPr>
-          <w:rFonts w:ascii="Bookman Old Style" w:hAnsi="Bookman Old Style"/>
-          <w:sz w:val="20"/>
-          <w:szCs w:val="20"/>
-          <w:lang w:val="en-CA"/>
-        </w:rPr>
-        <w:t>w</w:t>
-      </w:r>
-      <w:r>
-        <w:rPr>
-          <w:rFonts w:ascii="Bookman Old Style" w:hAnsi="Bookman Old Style"/>
-          <w:sz w:val="20"/>
-          <w:szCs w:val="20"/>
-          <w:lang w:val="en-CA"/>
-        </w:rPr>
-        <w:t>e’ll highlight how you can view these recommendations and track your progress over time.</w:t>
+        <w:t>We going to show you how our tool works in real-time. We’ll start by inputting some sample data to see how it calculates caloric and macro nutritional recommendations. Next, we’ll highlight how you can view these recommendations and track your progress over time.</w:t>
       </w:r>
     </w:p>
     <w:p>
@@ -1896,29 +2276,7 @@
           <w:szCs w:val="20"/>
           <w:lang w:val="en-CA"/>
         </w:rPr>
-        <w:t xml:space="preserve">Slide </w:t>
-      </w:r>
-      <w:r>
-        <w:rPr>
-          <w:rFonts w:ascii="Bookman Old Style" w:hAnsi="Bookman Old Style"/>
-          <w:b/>
-          <w:bCs/>
-          <w:sz w:val="20"/>
-          <w:szCs w:val="20"/>
-          <w:lang w:val="en-CA"/>
-        </w:rPr>
-        <w:t>10</w:t>
-      </w:r>
-      <w:r>
-        <w:rPr>
-          <w:rFonts w:ascii="Bookman Old Style" w:hAnsi="Bookman Old Style"/>
-          <w:b/>
-          <w:bCs/>
-          <w:sz w:val="20"/>
-          <w:szCs w:val="20"/>
-          <w:lang w:val="en-CA"/>
-        </w:rPr>
-        <w:t>: Future Opportunities</w:t>
+        <w:t>Slide 10: Future Opportunities</w:t>
       </w:r>
     </w:p>
     <w:p>
@@ -2001,40 +2359,7 @@
           <w:szCs w:val="20"/>
           <w:lang w:val="en-CA"/>
         </w:rPr>
-        <w:t xml:space="preserve">Slide </w:t>
-      </w:r>
-      <w:r>
-        <w:rPr>
-          <w:rFonts w:ascii="Bookman Old Style" w:hAnsi="Bookman Old Style"/>
-          <w:b/>
-          <w:bCs/>
-          <w:sz w:val="20"/>
-          <w:szCs w:val="20"/>
-          <w:lang w:val="en-CA"/>
-        </w:rPr>
-        <w:t>1</w:t>
-      </w:r>
-      <w:r>
-        <w:rPr>
-          <w:rFonts w:ascii="Bookman Old Style" w:hAnsi="Bookman Old Style"/>
-          <w:b/>
-          <w:bCs/>
-          <w:sz w:val="20"/>
-          <w:szCs w:val="20"/>
-          <w:lang w:val="en-CA"/>
-        </w:rPr>
-        <w:t>1</w:t>
-      </w:r>
-      <w:r>
-        <w:rPr>
-          <w:rFonts w:ascii="Bookman Old Style" w:hAnsi="Bookman Old Style"/>
-          <w:b/>
-          <w:bCs/>
-          <w:sz w:val="20"/>
-          <w:szCs w:val="20"/>
-          <w:lang w:val="en-CA"/>
-        </w:rPr>
-        <w:t>: Conclusion</w:t>
+        <w:t>Slide 11: Conclusion</w:t>
       </w:r>
     </w:p>
     <w:p>
@@ -2093,40 +2418,7 @@
           <w:szCs w:val="20"/>
           <w:lang w:val="en-CA"/>
         </w:rPr>
-        <w:t xml:space="preserve">Slide </w:t>
-      </w:r>
-      <w:r>
-        <w:rPr>
-          <w:rFonts w:ascii="Bookman Old Style" w:hAnsi="Bookman Old Style"/>
-          <w:b/>
-          <w:bCs/>
-          <w:sz w:val="20"/>
-          <w:szCs w:val="20"/>
-          <w:lang w:val="en-CA"/>
-        </w:rPr>
-        <w:t>1</w:t>
-      </w:r>
-      <w:r>
-        <w:rPr>
-          <w:rFonts w:ascii="Bookman Old Style" w:hAnsi="Bookman Old Style"/>
-          <w:b/>
-          <w:bCs/>
-          <w:sz w:val="20"/>
-          <w:szCs w:val="20"/>
-          <w:lang w:val="en-CA"/>
-        </w:rPr>
-        <w:t>2</w:t>
-      </w:r>
-      <w:r>
-        <w:rPr>
-          <w:rFonts w:ascii="Bookman Old Style" w:hAnsi="Bookman Old Style"/>
-          <w:b/>
-          <w:bCs/>
-          <w:sz w:val="20"/>
-          <w:szCs w:val="20"/>
-          <w:lang w:val="en-CA"/>
-        </w:rPr>
-        <w:t>: Future Opportunities</w:t>
+        <w:t>Slide 12: Future Opportunities</w:t>
       </w:r>
     </w:p>
     <w:p>
@@ -2197,60 +2489,40 @@
           <w:szCs w:val="20"/>
           <w:lang w:val="en-CA"/>
         </w:rPr>
-        <w:t xml:space="preserve">Slide </w:t>
-      </w:r>
-      <w:r>
-        <w:rPr>
-          <w:rFonts w:ascii="Bookman Old Style" w:hAnsi="Bookman Old Style"/>
-          <w:b/>
-          <w:bCs/>
-          <w:sz w:val="20"/>
-          <w:szCs w:val="20"/>
-          <w:lang w:val="en-CA"/>
-        </w:rPr>
-        <w:t>Questions</w:t>
-      </w:r>
-    </w:p>
-    <w:p>
-      <w:pPr>
-        <w:spacing w:after="0" w:line="240" w:lineRule="auto"/>
-        <w:ind w:firstLine="425"/>
-        <w:rPr>
-          <w:rFonts w:ascii="Bookman Old Style" w:hAnsi="Bookman Old Style"/>
-          <w:sz w:val="20"/>
-          <w:szCs w:val="20"/>
-          <w:lang w:val="en-CA"/>
-        </w:rPr>
-      </w:pPr>
-    </w:p>
-    <w:p>
-      <w:pPr>
-        <w:spacing w:after="0" w:line="240" w:lineRule="auto"/>
-        <w:ind w:firstLine="425"/>
-        <w:rPr>
-          <w:rFonts w:ascii="Bookman Old Style" w:hAnsi="Bookman Old Style"/>
-          <w:sz w:val="20"/>
-          <w:szCs w:val="20"/>
-          <w:lang w:val="en-CA"/>
-        </w:rPr>
-      </w:pPr>
-      <w:r>
-        <w:rPr>
-          <w:rFonts w:ascii="Bookman Old Style" w:hAnsi="Bookman Old Style"/>
-          <w:sz w:val="20"/>
-          <w:szCs w:val="20"/>
-          <w:lang w:val="en-CA"/>
-        </w:rPr>
-        <w:t>Thank you for your attention! We’ve now reached the end of our presentation. If you have any questions or need more details about the project, please feel free to ask. We’re here to help and would love to hear your thoughts</w:t>
-      </w:r>
-      <w:r>
-        <w:rPr>
-          <w:rFonts w:ascii="Bookman Old Style" w:hAnsi="Bookman Old Style"/>
-          <w:sz w:val="20"/>
-          <w:szCs w:val="20"/>
-          <w:lang w:val="en-CA"/>
-        </w:rPr>
-        <w:t>.</w:t>
+        <w:t>Slide Questions</w:t>
+      </w:r>
+    </w:p>
+    <w:p>
+      <w:pPr>
+        <w:spacing w:after="0" w:line="240" w:lineRule="auto"/>
+        <w:ind w:firstLine="425"/>
+        <w:rPr>
+          <w:rFonts w:ascii="Bookman Old Style" w:hAnsi="Bookman Old Style"/>
+          <w:sz w:val="20"/>
+          <w:szCs w:val="20"/>
+          <w:lang w:val="en-CA"/>
+        </w:rPr>
+      </w:pPr>
+    </w:p>
+    <w:p>
+      <w:pPr>
+        <w:spacing w:after="0" w:line="240" w:lineRule="auto"/>
+        <w:ind w:firstLine="425"/>
+        <w:rPr>
+          <w:rFonts w:ascii="Bookman Old Style" w:hAnsi="Bookman Old Style"/>
+          <w:sz w:val="20"/>
+          <w:szCs w:val="20"/>
+          <w:lang w:val="en-CA"/>
+        </w:rPr>
+      </w:pPr>
+      <w:r>
+        <w:rPr>
+          <w:rFonts w:ascii="Bookman Old Style" w:hAnsi="Bookman Old Style"/>
+          <w:sz w:val="20"/>
+          <w:szCs w:val="20"/>
+          <w:lang w:val="en-CA"/>
+        </w:rPr>
+        <w:t>Thank you for your attention! We’ve now reached the end of our presentation. If you have any questions or need more details about the project, please feel free to ask. We’re here to help and would love to hear your thoughts.</w:t>
       </w:r>
     </w:p>
     <w:p>
@@ -2278,6 +2550,304 @@
 <file path=word/numbering.xml><?xml version="1.0" encoding="utf-8"?>
 <w:numbering xmlns:wpc="http://schemas.microsoft.com/office/word/2010/wordprocessingCanvas" xmlns:cx="http://schemas.microsoft.com/office/drawing/2014/chartex" xmlns:cx1="http://schemas.microsoft.com/office/drawing/2015/9/8/chartex" xmlns:cx2="http://schemas.microsoft.com/office/drawing/2015/10/21/chartex" xmlns:cx3="http://schemas.microsoft.com/office/drawing/2016/5/9/chartex" xmlns:cx4="http://schemas.microsoft.com/office/drawing/2016/5/10/chartex" xmlns:cx5="http://schemas.microsoft.com/office/drawing/2016/5/11/chartex" xmlns:cx6="http://schemas.microsoft.com/office/drawing/2016/5/12/chartex" xmlns:cx7="http://schemas.microsoft.com/office/drawing/2016/5/13/chartex" xmlns:cx8="http://schemas.microsoft.com/office/drawing/2016/5/14/chartex" xmlns:mc="http://schemas.openxmlformats.org/markup-compatibility/2006" xmlns:aink="http://schemas.microsoft.com/office/drawing/2016/ink" xmlns:am3d="http://schemas.microsoft.com/office/drawing/2017/model3d" xmlns:o="urn:schemas-microsoft-com:office:office" xmlns:oel="http://schemas.microsoft.com/office/2019/extlst" xmlns:r="http://schemas.openxmlformats.org/officeDocument/2006/relationships" xmlns:m="http://schemas.openxmlformats.org/officeDocument/2006/math" xmlns:v="urn:schemas-microsoft-com:vml" xmlns:wp14="http://schemas.microsoft.com/office/word/2010/wordprocessingDrawing" xmlns:wp="http://schemas.openxmlformats.org/drawingml/2006/wordprocessingDrawing" xmlns:w10="urn:schemas-microsoft-com:office:word" xmlns:w="http://schemas.openxmlformats.org/wordprocessingml/2006/main" xmlns:w14="http://schemas.microsoft.com/office/word/2010/wordml" xmlns:w15="http://schemas.microsoft.com/office/word/2012/wordml" xmlns:w16cex="http://schemas.microsoft.com/office/word/2018/wordml/cex" xmlns:w16cid="http://schemas.microsoft.com/office/word/2016/wordml/cid" xmlns:w16="http://schemas.microsoft.com/office/word/2018/wordml" xmlns:w16du="http://schemas.microsoft.com/office/word/2023/wordml/word16du" xmlns:w16sdtdh="http://schemas.microsoft.com/office/word/2020/wordml/sdtdatahash" xmlns:w16se="http://schemas.microsoft.com/office/word/2015/wordml/symex" xmlns:wpg="http://schemas.microsoft.com/office/word/2010/wordprocessingGroup" xmlns:wpi="http://schemas.microsoft.com/office/word/2010/wordprocessingInk" xmlns:wne="http://schemas.microsoft.com/office/word/2006/wordml" xmlns:wps="http://schemas.microsoft.com/office/word/2010/wordprocessingShape" mc:Ignorable="w14 w15 w16se w16cid w16 w16cex w16sdtdh w16du wp14">
   <w:abstractNum w:abstractNumId="0" w15:restartNumberingAfterBreak="0">
+    <w:nsid w:val="2E3B54A1"/>
+    <w:multiLevelType w:val="multilevel"/>
+    <w:tmpl w:val="B4BE8104"/>
+    <w:lvl w:ilvl="0">
+      <w:start w:val="1"/>
+      <w:numFmt w:val="bullet"/>
+      <w:lvlText w:val=""/>
+      <w:lvlJc w:val="left"/>
+      <w:pPr>
+        <w:tabs>
+          <w:tab w:val="num" w:pos="720"/>
+        </w:tabs>
+        <w:ind w:left="720" w:hanging="360"/>
+      </w:pPr>
+      <w:rPr>
+        <w:rFonts w:ascii="Symbol" w:hAnsi="Symbol" w:hint="default"/>
+        <w:sz w:val="20"/>
+      </w:rPr>
+    </w:lvl>
+    <w:lvl w:ilvl="1" w:tentative="1">
+      <w:start w:val="1"/>
+      <w:numFmt w:val="bullet"/>
+      <w:lvlText w:val="o"/>
+      <w:lvlJc w:val="left"/>
+      <w:pPr>
+        <w:tabs>
+          <w:tab w:val="num" w:pos="1440"/>
+        </w:tabs>
+        <w:ind w:left="1440" w:hanging="360"/>
+      </w:pPr>
+      <w:rPr>
+        <w:rFonts w:ascii="Courier New" w:hAnsi="Courier New" w:hint="default"/>
+        <w:sz w:val="20"/>
+      </w:rPr>
+    </w:lvl>
+    <w:lvl w:ilvl="2" w:tentative="1">
+      <w:start w:val="1"/>
+      <w:numFmt w:val="bullet"/>
+      <w:lvlText w:val=""/>
+      <w:lvlJc w:val="left"/>
+      <w:pPr>
+        <w:tabs>
+          <w:tab w:val="num" w:pos="2160"/>
+        </w:tabs>
+        <w:ind w:left="2160" w:hanging="360"/>
+      </w:pPr>
+      <w:rPr>
+        <w:rFonts w:ascii="Wingdings" w:hAnsi="Wingdings" w:hint="default"/>
+        <w:sz w:val="20"/>
+      </w:rPr>
+    </w:lvl>
+    <w:lvl w:ilvl="3" w:tentative="1">
+      <w:start w:val="1"/>
+      <w:numFmt w:val="bullet"/>
+      <w:lvlText w:val=""/>
+      <w:lvlJc w:val="left"/>
+      <w:pPr>
+        <w:tabs>
+          <w:tab w:val="num" w:pos="2880"/>
+        </w:tabs>
+        <w:ind w:left="2880" w:hanging="360"/>
+      </w:pPr>
+      <w:rPr>
+        <w:rFonts w:ascii="Wingdings" w:hAnsi="Wingdings" w:hint="default"/>
+        <w:sz w:val="20"/>
+      </w:rPr>
+    </w:lvl>
+    <w:lvl w:ilvl="4" w:tentative="1">
+      <w:start w:val="1"/>
+      <w:numFmt w:val="bullet"/>
+      <w:lvlText w:val=""/>
+      <w:lvlJc w:val="left"/>
+      <w:pPr>
+        <w:tabs>
+          <w:tab w:val="num" w:pos="3600"/>
+        </w:tabs>
+        <w:ind w:left="3600" w:hanging="360"/>
+      </w:pPr>
+      <w:rPr>
+        <w:rFonts w:ascii="Wingdings" w:hAnsi="Wingdings" w:hint="default"/>
+        <w:sz w:val="20"/>
+      </w:rPr>
+    </w:lvl>
+    <w:lvl w:ilvl="5" w:tentative="1">
+      <w:start w:val="1"/>
+      <w:numFmt w:val="bullet"/>
+      <w:lvlText w:val=""/>
+      <w:lvlJc w:val="left"/>
+      <w:pPr>
+        <w:tabs>
+          <w:tab w:val="num" w:pos="4320"/>
+        </w:tabs>
+        <w:ind w:left="4320" w:hanging="360"/>
+      </w:pPr>
+      <w:rPr>
+        <w:rFonts w:ascii="Wingdings" w:hAnsi="Wingdings" w:hint="default"/>
+        <w:sz w:val="20"/>
+      </w:rPr>
+    </w:lvl>
+    <w:lvl w:ilvl="6" w:tentative="1">
+      <w:start w:val="1"/>
+      <w:numFmt w:val="bullet"/>
+      <w:lvlText w:val=""/>
+      <w:lvlJc w:val="left"/>
+      <w:pPr>
+        <w:tabs>
+          <w:tab w:val="num" w:pos="5040"/>
+        </w:tabs>
+        <w:ind w:left="5040" w:hanging="360"/>
+      </w:pPr>
+      <w:rPr>
+        <w:rFonts w:ascii="Wingdings" w:hAnsi="Wingdings" w:hint="default"/>
+        <w:sz w:val="20"/>
+      </w:rPr>
+    </w:lvl>
+    <w:lvl w:ilvl="7" w:tentative="1">
+      <w:start w:val="1"/>
+      <w:numFmt w:val="bullet"/>
+      <w:lvlText w:val=""/>
+      <w:lvlJc w:val="left"/>
+      <w:pPr>
+        <w:tabs>
+          <w:tab w:val="num" w:pos="5760"/>
+        </w:tabs>
+        <w:ind w:left="5760" w:hanging="360"/>
+      </w:pPr>
+      <w:rPr>
+        <w:rFonts w:ascii="Wingdings" w:hAnsi="Wingdings" w:hint="default"/>
+        <w:sz w:val="20"/>
+      </w:rPr>
+    </w:lvl>
+    <w:lvl w:ilvl="8" w:tentative="1">
+      <w:start w:val="1"/>
+      <w:numFmt w:val="bullet"/>
+      <w:lvlText w:val=""/>
+      <w:lvlJc w:val="left"/>
+      <w:pPr>
+        <w:tabs>
+          <w:tab w:val="num" w:pos="6480"/>
+        </w:tabs>
+        <w:ind w:left="6480" w:hanging="360"/>
+      </w:pPr>
+      <w:rPr>
+        <w:rFonts w:ascii="Wingdings" w:hAnsi="Wingdings" w:hint="default"/>
+        <w:sz w:val="20"/>
+      </w:rPr>
+    </w:lvl>
+  </w:abstractNum>
+  <w:abstractNum w:abstractNumId="1" w15:restartNumberingAfterBreak="0">
+    <w:nsid w:val="40757FD7"/>
+    <w:multiLevelType w:val="multilevel"/>
+    <w:tmpl w:val="640E0BAE"/>
+    <w:lvl w:ilvl="0">
+      <w:start w:val="1"/>
+      <w:numFmt w:val="bullet"/>
+      <w:lvlText w:val=""/>
+      <w:lvlJc w:val="left"/>
+      <w:pPr>
+        <w:tabs>
+          <w:tab w:val="num" w:pos="720"/>
+        </w:tabs>
+        <w:ind w:left="720" w:hanging="360"/>
+      </w:pPr>
+      <w:rPr>
+        <w:rFonts w:ascii="Symbol" w:hAnsi="Symbol" w:hint="default"/>
+        <w:sz w:val="20"/>
+      </w:rPr>
+    </w:lvl>
+    <w:lvl w:ilvl="1" w:tentative="1">
+      <w:start w:val="1"/>
+      <w:numFmt w:val="bullet"/>
+      <w:lvlText w:val="o"/>
+      <w:lvlJc w:val="left"/>
+      <w:pPr>
+        <w:tabs>
+          <w:tab w:val="num" w:pos="1440"/>
+        </w:tabs>
+        <w:ind w:left="1440" w:hanging="360"/>
+      </w:pPr>
+      <w:rPr>
+        <w:rFonts w:ascii="Courier New" w:hAnsi="Courier New" w:hint="default"/>
+        <w:sz w:val="20"/>
+      </w:rPr>
+    </w:lvl>
+    <w:lvl w:ilvl="2" w:tentative="1">
+      <w:start w:val="1"/>
+      <w:numFmt w:val="bullet"/>
+      <w:lvlText w:val=""/>
+      <w:lvlJc w:val="left"/>
+      <w:pPr>
+        <w:tabs>
+          <w:tab w:val="num" w:pos="2160"/>
+        </w:tabs>
+        <w:ind w:left="2160" w:hanging="360"/>
+      </w:pPr>
+      <w:rPr>
+        <w:rFonts w:ascii="Wingdings" w:hAnsi="Wingdings" w:hint="default"/>
+        <w:sz w:val="20"/>
+      </w:rPr>
+    </w:lvl>
+    <w:lvl w:ilvl="3" w:tentative="1">
+      <w:start w:val="1"/>
+      <w:numFmt w:val="bullet"/>
+      <w:lvlText w:val=""/>
+      <w:lvlJc w:val="left"/>
+      <w:pPr>
+        <w:tabs>
+          <w:tab w:val="num" w:pos="2880"/>
+        </w:tabs>
+        <w:ind w:left="2880" w:hanging="360"/>
+      </w:pPr>
+      <w:rPr>
+        <w:rFonts w:ascii="Wingdings" w:hAnsi="Wingdings" w:hint="default"/>
+        <w:sz w:val="20"/>
+      </w:rPr>
+    </w:lvl>
+    <w:lvl w:ilvl="4" w:tentative="1">
+      <w:start w:val="1"/>
+      <w:numFmt w:val="bullet"/>
+      <w:lvlText w:val=""/>
+      <w:lvlJc w:val="left"/>
+      <w:pPr>
+        <w:tabs>
+          <w:tab w:val="num" w:pos="3600"/>
+        </w:tabs>
+        <w:ind w:left="3600" w:hanging="360"/>
+      </w:pPr>
+      <w:rPr>
+        <w:rFonts w:ascii="Wingdings" w:hAnsi="Wingdings" w:hint="default"/>
+        <w:sz w:val="20"/>
+      </w:rPr>
+    </w:lvl>
+    <w:lvl w:ilvl="5" w:tentative="1">
+      <w:start w:val="1"/>
+      <w:numFmt w:val="bullet"/>
+      <w:lvlText w:val=""/>
+      <w:lvlJc w:val="left"/>
+      <w:pPr>
+        <w:tabs>
+          <w:tab w:val="num" w:pos="4320"/>
+        </w:tabs>
+        <w:ind w:left="4320" w:hanging="360"/>
+      </w:pPr>
+      <w:rPr>
+        <w:rFonts w:ascii="Wingdings" w:hAnsi="Wingdings" w:hint="default"/>
+        <w:sz w:val="20"/>
+      </w:rPr>
+    </w:lvl>
+    <w:lvl w:ilvl="6" w:tentative="1">
+      <w:start w:val="1"/>
+      <w:numFmt w:val="bullet"/>
+      <w:lvlText w:val=""/>
+      <w:lvlJc w:val="left"/>
+      <w:pPr>
+        <w:tabs>
+          <w:tab w:val="num" w:pos="5040"/>
+        </w:tabs>
+        <w:ind w:left="5040" w:hanging="360"/>
+      </w:pPr>
+      <w:rPr>
+        <w:rFonts w:ascii="Wingdings" w:hAnsi="Wingdings" w:hint="default"/>
+        <w:sz w:val="20"/>
+      </w:rPr>
+    </w:lvl>
+    <w:lvl w:ilvl="7" w:tentative="1">
+      <w:start w:val="1"/>
+      <w:numFmt w:val="bullet"/>
+      <w:lvlText w:val=""/>
+      <w:lvlJc w:val="left"/>
+      <w:pPr>
+        <w:tabs>
+          <w:tab w:val="num" w:pos="5760"/>
+        </w:tabs>
+        <w:ind w:left="5760" w:hanging="360"/>
+      </w:pPr>
+      <w:rPr>
+        <w:rFonts w:ascii="Wingdings" w:hAnsi="Wingdings" w:hint="default"/>
+        <w:sz w:val="20"/>
+      </w:rPr>
+    </w:lvl>
+    <w:lvl w:ilvl="8" w:tentative="1">
+      <w:start w:val="1"/>
+      <w:numFmt w:val="bullet"/>
+      <w:lvlText w:val=""/>
+      <w:lvlJc w:val="left"/>
+      <w:pPr>
+        <w:tabs>
+          <w:tab w:val="num" w:pos="6480"/>
+        </w:tabs>
+        <w:ind w:left="6480" w:hanging="360"/>
+      </w:pPr>
+      <w:rPr>
+        <w:rFonts w:ascii="Wingdings" w:hAnsi="Wingdings" w:hint="default"/>
+        <w:sz w:val="20"/>
+      </w:rPr>
+    </w:lvl>
+  </w:abstractNum>
+  <w:abstractNum w:abstractNumId="2" w15:restartNumberingAfterBreak="0">
     <w:nsid w:val="5605339E"/>
     <w:multiLevelType w:val="hybridMultilevel"/>
     <w:tmpl w:val="2940CC60"/>
@@ -2367,6 +2937,12 @@
     </w:lvl>
   </w:abstractNum>
   <w:num w:numId="1" w16cid:durableId="506218577">
+    <w:abstractNumId w:val="2"/>
+  </w:num>
+  <w:num w:numId="2" w16cid:durableId="884829125">
+    <w:abstractNumId w:val="1"/>
+  </w:num>
+  <w:num w:numId="3" w16cid:durableId="203521961">
     <w:abstractNumId w:val="0"/>
   </w:num>
 </w:numbering>
@@ -2975,6 +3551,7 @@
   <w:style w:type="character" w:default="1" w:styleId="a0">
     <w:name w:val="Default Paragraph Font"/>
     <w:uiPriority w:val="1"/>
+    <w:semiHidden/>
     <w:unhideWhenUsed/>
   </w:style>
   <w:style w:type="table" w:default="1" w:styleId="a1">
@@ -3288,6 +3865,36 @@
       <w:spacing w:val="5"/>
     </w:rPr>
   </w:style>
+  <w:style w:type="paragraph" w:styleId="ac">
+    <w:name w:val="Normal (Web)"/>
+    <w:basedOn w:val="a"/>
+    <w:uiPriority w:val="99"/>
+    <w:semiHidden/>
+    <w:unhideWhenUsed/>
+    <w:rsid w:val="00990F0A"/>
+    <w:pPr>
+      <w:spacing w:before="100" w:beforeAutospacing="1" w:after="100" w:afterAutospacing="1" w:line="240" w:lineRule="auto"/>
+    </w:pPr>
+    <w:rPr>
+      <w:rFonts w:ascii="Times New Roman" w:eastAsia="Times New Roman" w:hAnsi="Times New Roman" w:cs="Times New Roman"/>
+      <w:kern w:val="0"/>
+      <w:sz w:val="24"/>
+      <w:szCs w:val="24"/>
+      <w:lang w:eastAsia="ru-RU"/>
+      <w14:ligatures w14:val="none"/>
+    </w:rPr>
+  </w:style>
+  <w:style w:type="character" w:styleId="ad">
+    <w:name w:val="Strong"/>
+    <w:basedOn w:val="a0"/>
+    <w:uiPriority w:val="22"/>
+    <w:qFormat/>
+    <w:rsid w:val="00990F0A"/>
+    <w:rPr>
+      <w:b/>
+      <w:bCs/>
+    </w:rPr>
+  </w:style>
 </w:styles>
 </file>
 

</xml_diff>